<commit_message>
added completed all of the search functions, created the active user singleton, and added some error handling minus the alerts
</commit_message>
<xml_diff>
--- a/documents/Night Owls Scrum #3.docx
+++ b/documents/Night Owls Scrum #3.docx
@@ -498,7 +498,31 @@
                 <w:sz w:val="24"/>
                 <w:szCs w:val="24"/>
               </w:rPr>
-              <w:t>Main Menu Controller</w:t>
+              <w:t>Main</w:t>
+            </w:r>
+            <w:r>
+              <w:rPr>
+                <w:rFonts w:ascii="Constantia" w:hAnsi="Constantia" w:cs="Arial"/>
+                <w:sz w:val="24"/>
+                <w:szCs w:val="24"/>
+              </w:rPr>
+              <w:t xml:space="preserve"> </w:t>
+            </w:r>
+            <w:r>
+              <w:rPr>
+                <w:rFonts w:ascii="Constantia" w:hAnsi="Constantia" w:cs="Arial"/>
+                <w:sz w:val="24"/>
+                <w:szCs w:val="24"/>
+              </w:rPr>
+              <w:t>Menu Control</w:t>
+            </w:r>
+            <w:r>
+              <w:rPr>
+                <w:rFonts w:ascii="Constantia" w:hAnsi="Constantia" w:cs="Arial"/>
+                <w:sz w:val="24"/>
+                <w:szCs w:val="24"/>
+              </w:rPr>
+              <w:t xml:space="preserve"> Rework</w:t>
             </w:r>
           </w:p>
           <w:p>
@@ -516,7 +540,7 @@
                 <w:sz w:val="24"/>
                 <w:szCs w:val="24"/>
               </w:rPr>
-              <w:t>Login Model</w:t>
+              <w:t>Search Controller</w:t>
             </w:r>
           </w:p>
           <w:p>
@@ -534,25 +558,7 @@
                 <w:sz w:val="24"/>
                 <w:szCs w:val="24"/>
               </w:rPr>
-              <w:t>User Registration</w:t>
-            </w:r>
-          </w:p>
-          <w:p>
-            <w:pPr>
-              <w:cnfStyle w:val="000000100000" w:firstRow="0" w:lastRow="0" w:firstColumn="0" w:lastColumn="0" w:oddVBand="0" w:evenVBand="0" w:oddHBand="1" w:evenHBand="0" w:firstRowFirstColumn="0" w:firstRowLastColumn="0" w:lastRowFirstColumn="0" w:lastRowLastColumn="0"/>
-              <w:rPr>
-                <w:rFonts w:ascii="Constantia" w:hAnsi="Constantia" w:cs="Arial"/>
-                <w:sz w:val="24"/>
-                <w:szCs w:val="24"/>
-              </w:rPr>
-            </w:pPr>
-            <w:r>
-              <w:rPr>
-                <w:rFonts w:ascii="Constantia" w:hAnsi="Constantia" w:cs="Arial"/>
-                <w:sz w:val="24"/>
-                <w:szCs w:val="24"/>
-              </w:rPr>
-              <w:t>User login</w:t>
+              <w:t>Search Model</w:t>
             </w:r>
           </w:p>
           <w:p>
@@ -593,7 +599,31 @@
                 <w:sz w:val="24"/>
                 <w:szCs w:val="24"/>
               </w:rPr>
-              <w:t>Main Menu Controller</w:t>
+              <w:t>Main</w:t>
+            </w:r>
+            <w:r>
+              <w:rPr>
+                <w:rFonts w:ascii="Constantia" w:hAnsi="Constantia" w:cs="Arial"/>
+                <w:sz w:val="24"/>
+                <w:szCs w:val="24"/>
+              </w:rPr>
+              <w:t xml:space="preserve"> </w:t>
+            </w:r>
+            <w:r>
+              <w:rPr>
+                <w:rFonts w:ascii="Constantia" w:hAnsi="Constantia" w:cs="Arial"/>
+                <w:sz w:val="24"/>
+                <w:szCs w:val="24"/>
+              </w:rPr>
+              <w:t>Menu Control</w:t>
+            </w:r>
+            <w:r>
+              <w:rPr>
+                <w:rFonts w:ascii="Constantia" w:hAnsi="Constantia" w:cs="Arial"/>
+                <w:sz w:val="24"/>
+                <w:szCs w:val="24"/>
+              </w:rPr>
+              <w:t xml:space="preserve"> rework</w:t>
             </w:r>
           </w:p>
           <w:p>
@@ -611,7 +641,7 @@
                 <w:sz w:val="24"/>
                 <w:szCs w:val="24"/>
               </w:rPr>
-              <w:t>Login Model</w:t>
+              <w:t>Search Controller</w:t>
             </w:r>
           </w:p>
           <w:p>
@@ -629,28 +659,8 @@
                 <w:sz w:val="24"/>
                 <w:szCs w:val="24"/>
               </w:rPr>
-              <w:t>User Registration</w:t>
-            </w:r>
-          </w:p>
-          <w:p>
-            <w:pPr>
-              <w:cnfStyle w:val="000000100000" w:firstRow="0" w:lastRow="0" w:firstColumn="0" w:lastColumn="0" w:oddVBand="0" w:evenVBand="0" w:oddHBand="1" w:evenHBand="0" w:firstRowFirstColumn="0" w:firstRowLastColumn="0" w:lastRowFirstColumn="0" w:lastRowLastColumn="0"/>
-              <w:rPr>
-                <w:rFonts w:ascii="Constantia" w:hAnsi="Constantia" w:cs="Arial"/>
-                <w:sz w:val="24"/>
-                <w:szCs w:val="24"/>
-              </w:rPr>
-            </w:pPr>
-            <w:r>
-              <w:rPr>
-                <w:rFonts w:ascii="Constantia" w:hAnsi="Constantia" w:cs="Arial"/>
-                <w:sz w:val="24"/>
-                <w:szCs w:val="24"/>
-              </w:rPr>
-              <w:t>User login</w:t>
-            </w:r>
-            <w:bookmarkStart w:id="0" w:name="_GoBack"/>
-            <w:bookmarkEnd w:id="0"/>
+              <w:t>Search Model</w:t>
+            </w:r>
           </w:p>
         </w:tc>
       </w:tr>
@@ -745,15 +755,7 @@
                 <w:sz w:val="24"/>
                 <w:szCs w:val="24"/>
               </w:rPr>
-              <w:t>Re-</w:t>
-            </w:r>
-            <w:r>
-              <w:rPr>
-                <w:rFonts w:ascii="Constantia" w:hAnsi="Constantia" w:cs="Arial"/>
-                <w:sz w:val="24"/>
-                <w:szCs w:val="24"/>
-              </w:rPr>
-              <w:t>Design</w:t>
+              <w:t>Population</w:t>
             </w:r>
           </w:p>
           <w:p>
@@ -765,31 +767,23 @@
                 <w:szCs w:val="24"/>
               </w:rPr>
             </w:pPr>
-            <w:r>
-              <w:rPr>
-                <w:rFonts w:ascii="Constantia" w:hAnsi="Constantia" w:cs="Arial"/>
-                <w:sz w:val="24"/>
-                <w:szCs w:val="24"/>
-              </w:rPr>
-              <w:t>Database Singleton</w:t>
-            </w:r>
-          </w:p>
-          <w:p>
-            <w:pPr>
-              <w:cnfStyle w:val="000000000000" w:firstRow="0" w:lastRow="0" w:firstColumn="0" w:lastColumn="0" w:oddVBand="0" w:evenVBand="0" w:oddHBand="0" w:evenHBand="0" w:firstRowFirstColumn="0" w:firstRowLastColumn="0" w:lastRowFirstColumn="0" w:lastRowLastColumn="0"/>
-              <w:rPr>
-                <w:rFonts w:ascii="Constantia" w:hAnsi="Constantia" w:cs="Arial"/>
-                <w:sz w:val="24"/>
-                <w:szCs w:val="24"/>
-              </w:rPr>
-            </w:pPr>
-            <w:r>
-              <w:rPr>
-                <w:rFonts w:ascii="Constantia" w:hAnsi="Constantia" w:cs="Arial"/>
-                <w:sz w:val="24"/>
-                <w:szCs w:val="24"/>
-              </w:rPr>
-              <w:t>User Query Functions</w:t>
+            <w:proofErr w:type="spellStart"/>
+            <w:r>
+              <w:rPr>
+                <w:rFonts w:ascii="Constantia" w:hAnsi="Constantia" w:cs="Arial"/>
+                <w:sz w:val="24"/>
+                <w:szCs w:val="24"/>
+              </w:rPr>
+              <w:t>MyRecipes</w:t>
+            </w:r>
+            <w:proofErr w:type="spellEnd"/>
+            <w:r>
+              <w:rPr>
+                <w:rFonts w:ascii="Constantia" w:hAnsi="Constantia" w:cs="Arial"/>
+                <w:sz w:val="24"/>
+                <w:szCs w:val="24"/>
+              </w:rPr>
+              <w:t xml:space="preserve"> Model</w:t>
             </w:r>
           </w:p>
           <w:p>
@@ -824,29 +818,23 @@
                 <w:szCs w:val="24"/>
               </w:rPr>
             </w:pPr>
-            <w:r>
-              <w:rPr>
-                <w:rFonts w:ascii="Constantia" w:hAnsi="Constantia" w:cs="Arial"/>
-                <w:sz w:val="24"/>
-                <w:szCs w:val="24"/>
-              </w:rPr>
-              <w:t xml:space="preserve">Database </w:t>
-            </w:r>
-            <w:r>
-              <w:rPr>
-                <w:rFonts w:ascii="Constantia" w:hAnsi="Constantia" w:cs="Arial"/>
-                <w:sz w:val="24"/>
-                <w:szCs w:val="24"/>
-              </w:rPr>
-              <w:t>Re-</w:t>
-            </w:r>
-            <w:r>
-              <w:rPr>
-                <w:rFonts w:ascii="Constantia" w:hAnsi="Constantia" w:cs="Arial"/>
-                <w:sz w:val="24"/>
-                <w:szCs w:val="24"/>
-              </w:rPr>
-              <w:t>Design</w:t>
+            <w:proofErr w:type="spellStart"/>
+            <w:r>
+              <w:rPr>
+                <w:rFonts w:ascii="Constantia" w:hAnsi="Constantia" w:cs="Arial"/>
+                <w:sz w:val="24"/>
+                <w:szCs w:val="24"/>
+              </w:rPr>
+              <w:t>MyRecipes</w:t>
+            </w:r>
+            <w:proofErr w:type="spellEnd"/>
+            <w:r>
+              <w:rPr>
+                <w:rFonts w:ascii="Constantia" w:hAnsi="Constantia" w:cs="Arial"/>
+                <w:sz w:val="24"/>
+                <w:szCs w:val="24"/>
+              </w:rPr>
+              <w:t xml:space="preserve"> Model</w:t>
             </w:r>
           </w:p>
           <w:p>
@@ -858,32 +846,6 @@
                 <w:szCs w:val="24"/>
               </w:rPr>
             </w:pPr>
-            <w:r>
-              <w:rPr>
-                <w:rFonts w:ascii="Constantia" w:hAnsi="Constantia" w:cs="Arial"/>
-                <w:sz w:val="24"/>
-                <w:szCs w:val="24"/>
-              </w:rPr>
-              <w:t>Database Singleton</w:t>
-            </w:r>
-          </w:p>
-          <w:p>
-            <w:pPr>
-              <w:cnfStyle w:val="000000000000" w:firstRow="0" w:lastRow="0" w:firstColumn="0" w:lastColumn="0" w:oddVBand="0" w:evenVBand="0" w:oddHBand="0" w:evenHBand="0" w:firstRowFirstColumn="0" w:firstRowLastColumn="0" w:lastRowFirstColumn="0" w:lastRowLastColumn="0"/>
-              <w:rPr>
-                <w:rFonts w:ascii="Constantia" w:hAnsi="Constantia" w:cs="Arial"/>
-                <w:sz w:val="24"/>
-                <w:szCs w:val="24"/>
-              </w:rPr>
-            </w:pPr>
-            <w:r>
-              <w:rPr>
-                <w:rFonts w:ascii="Constantia" w:hAnsi="Constantia" w:cs="Arial"/>
-                <w:sz w:val="24"/>
-                <w:szCs w:val="24"/>
-              </w:rPr>
-              <w:t>User Query Functions</w:t>
-            </w:r>
           </w:p>
         </w:tc>
       </w:tr>
@@ -970,15 +932,7 @@
                 <w:sz w:val="24"/>
                 <w:szCs w:val="24"/>
               </w:rPr>
-              <w:t>Main Menu Form</w:t>
-            </w:r>
-            <w:r>
-              <w:rPr>
-                <w:rFonts w:ascii="Constantia" w:hAnsi="Constantia" w:cs="Arial"/>
-                <w:sz w:val="24"/>
-                <w:szCs w:val="24"/>
-              </w:rPr>
-              <w:t xml:space="preserve"> Rework</w:t>
+              <w:t>Generic Banner Form</w:t>
             </w:r>
           </w:p>
           <w:p>
@@ -996,43 +950,7 @@
                 <w:sz w:val="24"/>
                 <w:szCs w:val="24"/>
               </w:rPr>
-              <w:t>Search Form</w:t>
-            </w:r>
-          </w:p>
-          <w:p>
-            <w:pPr>
-              <w:cnfStyle w:val="000000100000" w:firstRow="0" w:lastRow="0" w:firstColumn="0" w:lastColumn="0" w:oddVBand="0" w:evenVBand="0" w:oddHBand="1" w:evenHBand="0" w:firstRowFirstColumn="0" w:firstRowLastColumn="0" w:lastRowFirstColumn="0" w:lastRowLastColumn="0"/>
-              <w:rPr>
-                <w:rFonts w:ascii="Constantia" w:hAnsi="Constantia" w:cs="Arial"/>
-                <w:sz w:val="24"/>
-                <w:szCs w:val="24"/>
-              </w:rPr>
-            </w:pPr>
-            <w:r>
-              <w:rPr>
-                <w:rFonts w:ascii="Constantia" w:hAnsi="Constantia" w:cs="Arial"/>
-                <w:sz w:val="24"/>
-                <w:szCs w:val="24"/>
-              </w:rPr>
-              <w:t>Create Recipe Form</w:t>
-            </w:r>
-          </w:p>
-          <w:p>
-            <w:pPr>
-              <w:cnfStyle w:val="000000100000" w:firstRow="0" w:lastRow="0" w:firstColumn="0" w:lastColumn="0" w:oddVBand="0" w:evenVBand="0" w:oddHBand="1" w:evenHBand="0" w:firstRowFirstColumn="0" w:firstRowLastColumn="0" w:lastRowFirstColumn="0" w:lastRowLastColumn="0"/>
-              <w:rPr>
-                <w:rFonts w:ascii="Constantia" w:hAnsi="Constantia" w:cs="Arial"/>
-                <w:sz w:val="24"/>
-                <w:szCs w:val="24"/>
-              </w:rPr>
-            </w:pPr>
-            <w:r>
-              <w:rPr>
-                <w:rFonts w:ascii="Constantia" w:hAnsi="Constantia" w:cs="Arial"/>
-                <w:sz w:val="24"/>
-                <w:szCs w:val="24"/>
-              </w:rPr>
-              <w:t>Find Recipes for DB</w:t>
+              <w:t>Generic Create Recipe Form</w:t>
             </w:r>
           </w:p>
         </w:tc>
@@ -1055,7 +973,7 @@
                 <w:sz w:val="24"/>
                 <w:szCs w:val="24"/>
               </w:rPr>
-              <w:t>Main Menu Form Rework</w:t>
+              <w:t>Generic Banner Form</w:t>
             </w:r>
           </w:p>
           <w:p>
@@ -1073,18 +991,8 @@
                 <w:sz w:val="24"/>
                 <w:szCs w:val="24"/>
               </w:rPr>
-              <w:t>Search Form</w:t>
-            </w:r>
-          </w:p>
-          <w:p>
-            <w:pPr>
-              <w:cnfStyle w:val="000000100000" w:firstRow="0" w:lastRow="0" w:firstColumn="0" w:lastColumn="0" w:oddVBand="0" w:evenVBand="0" w:oddHBand="1" w:evenHBand="0" w:firstRowFirstColumn="0" w:firstRowLastColumn="0" w:lastRowFirstColumn="0" w:lastRowLastColumn="0"/>
-              <w:rPr>
-                <w:rFonts w:ascii="Constantia" w:hAnsi="Constantia" w:cs="Arial"/>
-                <w:sz w:val="24"/>
-                <w:szCs w:val="24"/>
-              </w:rPr>
-            </w:pPr>
+              <w:t xml:space="preserve">Generic </w:t>
+            </w:r>
             <w:r>
               <w:rPr>
                 <w:rFonts w:ascii="Constantia" w:hAnsi="Constantia" w:cs="Arial"/>
@@ -1178,7 +1086,7 @@
                 <w:sz w:val="24"/>
                 <w:szCs w:val="24"/>
               </w:rPr>
-              <w:t>Email Class</w:t>
+              <w:t>Email Form Rework</w:t>
             </w:r>
           </w:p>
           <w:p>
@@ -1190,14 +1098,16 @@
                 <w:szCs w:val="24"/>
               </w:rPr>
             </w:pPr>
-            <w:r>
-              <w:rPr>
-                <w:rFonts w:ascii="Constantia" w:hAnsi="Constantia" w:cs="Arial"/>
-                <w:sz w:val="24"/>
-                <w:szCs w:val="24"/>
-              </w:rPr>
-              <w:t>Email Form</w:t>
-            </w:r>
+            <w:proofErr w:type="spellStart"/>
+            <w:r>
+              <w:rPr>
+                <w:rFonts w:ascii="Constantia" w:hAnsi="Constantia" w:cs="Arial"/>
+                <w:sz w:val="24"/>
+                <w:szCs w:val="24"/>
+              </w:rPr>
+              <w:t>IOClass</w:t>
+            </w:r>
+            <w:proofErr w:type="spellEnd"/>
           </w:p>
           <w:p>
             <w:pPr>
@@ -1214,7 +1124,7 @@
                 <w:sz w:val="24"/>
                 <w:szCs w:val="24"/>
               </w:rPr>
-              <w:t>My Recipes Form</w:t>
+              <w:t>Generic List Form</w:t>
             </w:r>
           </w:p>
           <w:p>
@@ -1255,7 +1165,7 @@
                 <w:sz w:val="24"/>
                 <w:szCs w:val="24"/>
               </w:rPr>
-              <w:t>Email Class</w:t>
+              <w:t>Email Form</w:t>
             </w:r>
           </w:p>
           <w:p>
@@ -1267,14 +1177,16 @@
                 <w:szCs w:val="24"/>
               </w:rPr>
             </w:pPr>
-            <w:r>
-              <w:rPr>
-                <w:rFonts w:ascii="Constantia" w:hAnsi="Constantia" w:cs="Arial"/>
-                <w:sz w:val="24"/>
-                <w:szCs w:val="24"/>
-              </w:rPr>
-              <w:t>Email Form</w:t>
-            </w:r>
+            <w:proofErr w:type="spellStart"/>
+            <w:r>
+              <w:rPr>
+                <w:rFonts w:ascii="Constantia" w:hAnsi="Constantia" w:cs="Arial"/>
+                <w:sz w:val="24"/>
+                <w:szCs w:val="24"/>
+              </w:rPr>
+              <w:t>IOClass</w:t>
+            </w:r>
+            <w:proofErr w:type="spellEnd"/>
           </w:p>
           <w:p>
             <w:pPr>
@@ -1291,8 +1203,18 @@
                 <w:sz w:val="24"/>
                 <w:szCs w:val="24"/>
               </w:rPr>
-              <w:t>My Recipes Form</w:t>
-            </w:r>
+              <w:t>Generic List Form</w:t>
+            </w:r>
+          </w:p>
+          <w:p>
+            <w:pPr>
+              <w:cnfStyle w:val="000000000000" w:firstRow="0" w:lastRow="0" w:firstColumn="0" w:lastColumn="0" w:oddVBand="0" w:evenVBand="0" w:oddHBand="0" w:evenHBand="0" w:firstRowFirstColumn="0" w:firstRowLastColumn="0" w:lastRowFirstColumn="0" w:lastRowLastColumn="0"/>
+              <w:rPr>
+                <w:rFonts w:ascii="Constantia" w:hAnsi="Constantia" w:cs="Arial"/>
+                <w:sz w:val="24"/>
+                <w:szCs w:val="24"/>
+              </w:rPr>
+            </w:pPr>
           </w:p>
         </w:tc>
       </w:tr>
@@ -1379,7 +1301,7 @@
                 <w:sz w:val="24"/>
                 <w:szCs w:val="24"/>
               </w:rPr>
-              <w:t>User Data Structure</w:t>
+              <w:t>Generic Filter Form</w:t>
             </w:r>
           </w:p>
           <w:p>
@@ -1397,7 +1319,25 @@
                 <w:sz w:val="24"/>
                 <w:szCs w:val="24"/>
               </w:rPr>
-              <w:t>Recipe Data Structure</w:t>
+              <w:t xml:space="preserve">Generic </w:t>
+            </w:r>
+            <w:proofErr w:type="spellStart"/>
+            <w:r>
+              <w:rPr>
+                <w:rFonts w:ascii="Constantia" w:hAnsi="Constantia" w:cs="Arial"/>
+                <w:sz w:val="24"/>
+                <w:szCs w:val="24"/>
+              </w:rPr>
+              <w:t>ViewRecipe</w:t>
+            </w:r>
+            <w:proofErr w:type="spellEnd"/>
+            <w:r>
+              <w:rPr>
+                <w:rFonts w:ascii="Constantia" w:hAnsi="Constantia" w:cs="Arial"/>
+                <w:sz w:val="24"/>
+                <w:szCs w:val="24"/>
+              </w:rPr>
+              <w:t xml:space="preserve"> Form</w:t>
             </w:r>
           </w:p>
           <w:p>
@@ -1446,20 +1386,50 @@
               <w:cnfStyle w:val="000000100000" w:firstRow="0" w:lastRow="0" w:firstColumn="0" w:lastColumn="0" w:oddVBand="0" w:evenVBand="0" w:oddHBand="1" w:evenHBand="0" w:firstRowFirstColumn="0" w:firstRowLastColumn="0" w:lastRowFirstColumn="0" w:lastRowLastColumn="0"/>
               <w:rPr>
                 <w:rFonts w:ascii="Constantia" w:hAnsi="Constantia" w:cs="Arial"/>
+                <w:sz w:val="24"/>
+                <w:szCs w:val="24"/>
+              </w:rPr>
+            </w:pPr>
+            <w:r>
+              <w:rPr>
+                <w:rFonts w:ascii="Constantia" w:hAnsi="Constantia" w:cs="Arial"/>
+                <w:sz w:val="24"/>
+                <w:szCs w:val="24"/>
+              </w:rPr>
+              <w:t xml:space="preserve">Generic </w:t>
+            </w:r>
+            <w:proofErr w:type="spellStart"/>
+            <w:r>
+              <w:rPr>
+                <w:rFonts w:ascii="Constantia" w:hAnsi="Constantia" w:cs="Arial"/>
+                <w:sz w:val="24"/>
+                <w:szCs w:val="24"/>
+              </w:rPr>
+              <w:t>ViewRecipe</w:t>
+            </w:r>
+            <w:proofErr w:type="spellEnd"/>
+            <w:r>
+              <w:rPr>
+                <w:rFonts w:ascii="Constantia" w:hAnsi="Constantia" w:cs="Arial"/>
+                <w:sz w:val="24"/>
+                <w:szCs w:val="24"/>
+              </w:rPr>
+              <w:t xml:space="preserve"> Form</w:t>
+            </w:r>
+          </w:p>
+          <w:p>
+            <w:pPr>
+              <w:cnfStyle w:val="000000100000" w:firstRow="0" w:lastRow="0" w:firstColumn="0" w:lastColumn="0" w:oddVBand="0" w:evenVBand="0" w:oddHBand="1" w:evenHBand="0" w:firstRowFirstColumn="0" w:firstRowLastColumn="0" w:lastRowFirstColumn="0" w:lastRowLastColumn="0"/>
+              <w:rPr>
+                <w:rFonts w:ascii="Constantia" w:hAnsi="Constantia" w:cs="Arial"/>
                 <w:b/>
                 <w:i/>
                 <w:sz w:val="24"/>
                 <w:szCs w:val="24"/>
               </w:rPr>
             </w:pPr>
-            <w:r>
-              <w:rPr>
-                <w:rFonts w:ascii="Constantia" w:hAnsi="Constantia" w:cs="Arial"/>
-                <w:sz w:val="24"/>
-                <w:szCs w:val="24"/>
-              </w:rPr>
-              <w:t>Recipe Data Structure</w:t>
-            </w:r>
+            <w:bookmarkStart w:id="0" w:name="_GoBack"/>
+            <w:bookmarkEnd w:id="0"/>
           </w:p>
         </w:tc>
       </w:tr>

</xml_diff>